<commit_message>
Update source file Appendix 2_ ParentText 5-Day UX RCT Quantitative Participant Information Sheets and Consent Form.docx
</commit_message>
<xml_diff>
--- a/translations/parenttext_5day_south_africa/en/Appendix 2_ ParentText 5-Day UX RCT Quantitative Participant Information Sheets and Consent Form.docx
+++ b/translations/parenttext_5day_south_africa/en/Appendix 2_ ParentText 5-Day UX RCT Quantitative Participant Information Sheets and Consent Form.docx
@@ -398,6 +398,19 @@
         <w:rPr>
           <w:rtl w:val="0"/>
         </w:rPr>
+        <w:t xml:space="preserve"> </w:t>
+      </w:r>
+      <w:r>
+        <w:rPr>
+          <w:highlight w:val="yellow"/>
+          <w:rtl w:val="0"/>
+        </w:rPr>
+        <w:t xml:space="preserve">or call us at [insert South African cellphone number once available]</w:t>
+      </w:r>
+      <w:r>
+        <w:rPr>
+          <w:rtl w:val="0"/>
+        </w:rPr>
         <w:t xml:space="preserve">.</w:t>
       </w:r>
       <w:r>
@@ -532,13 +545,80 @@
         <w:rPr>
           <w:rtl w:val="0"/>
         </w:rPr>
-        <w:t xml:space="preserve">If you decide to join, you’ll need to sign the consent form below and answer “Yes” on WhatsApp to the question, “I have read and understand the information and give consent to participate in the study”. Then you’ll get a survey through WhatsApp with about 30 questions. The survey asks about your life and one child you take care of. If you have more than one child, you’ll be asked to pick the child you find most challenging. We’ll</w:t>
-      </w:r>
-      <w:r>
-        <w:rPr>
-          <w:rtl w:val="0"/>
-        </w:rPr>
-        <w:t xml:space="preserve"> send you a survey with questions again one month later and then again after three months. You’ll also be asked to do a phone interview with one of our researchers.</w:t>
+        <w:t xml:space="preserve">If you decide to join, you’ll need to </w:t>
+      </w:r>
+      <w:r>
+        <w:rPr>
+          <w:highlight w:val="yellow"/>
+          <w:rtl w:val="0"/>
+        </w:rPr>
+        <w:t xml:space="preserve">read</w:t>
+      </w:r>
+      <w:r>
+        <w:rPr>
+          <w:rtl w:val="0"/>
+        </w:rPr>
+        <w:t xml:space="preserve"> the consent form below and answer “Yes” on WhatsApp to the question, “I have read and understand the information, and I give consent to participate in the study”. Then, </w:t>
+      </w:r>
+      <w:r>
+        <w:rPr>
+          <w:highlight w:val="yellow"/>
+          <w:rtl w:val="0"/>
+        </w:rPr>
+        <w:t xml:space="preserve">the study team</w:t>
+      </w:r>
+      <w:r>
+        <w:rPr>
+          <w:rtl w:val="0"/>
+        </w:rPr>
+        <w:t xml:space="preserve"> will send you a survey </w:t>
+      </w:r>
+      <w:r>
+        <w:rPr>
+          <w:highlight w:val="yellow"/>
+          <w:rtl w:val="0"/>
+        </w:rPr>
+        <w:t xml:space="preserve">through WhatsApp</w:t>
+      </w:r>
+      <w:r>
+        <w:rPr>
+          <w:rtl w:val="0"/>
+        </w:rPr>
+        <w:t xml:space="preserve"> with about 30 questions. The survey asks about your life and one child you take care of. If you have more than one child, you’ll be asked to pick the child you find most challenging. We’ll</w:t>
+      </w:r>
+      <w:r>
+        <w:rPr>
+          <w:rtl w:val="0"/>
+        </w:rPr>
+        <w:t xml:space="preserve"> send you a survey with questions again one month later and then again after three months. You’ll also be asked to do a phone interview with one of our researchers. </w:t>
+      </w:r>
+    </w:p>
+    <w:p>
+      <w:pPr>
+        <w:spacing w:after="200" w:line="240" w:lineRule="auto"/>
+        <w:jc w:val="both"/>
+        <w:rPr>
+          <w:i w:val="1"/>
+          <w:highlight w:val="yellow"/>
+        </w:rPr>
+      </w:pPr>
+      <w:r>
+        <w:rPr>
+          <w:i w:val="1"/>
+          <w:highlight w:val="yellow"/>
+          <w:rtl w:val="0"/>
+        </w:rPr>
+        <w:t xml:space="preserve">Please note that before you answer any questions or talk to someone from our team, make sure you're in a safe and private place. It could be your room or somewhere quiet where no one can listen in. This will help keep your information private and make sure you feel comfortable when you're answering questions.</w:t>
+      </w:r>
+    </w:p>
+    <w:p>
+      <w:pPr>
+        <w:spacing w:after="200" w:line="240" w:lineRule="auto"/>
+        <w:jc w:val="both"/>
+        <w:rPr/>
+      </w:pPr>
+      <w:r>
+        <w:br w:type="page"/>
       </w:r>
       <w:r>
         <w:rPr>
@@ -641,7 +721,19 @@
         <w:rPr>
           <w:rtl w:val="0"/>
         </w:rPr>
-        <w:t xml:space="preserve">The ParentText chatbot is a 5-day course for parents and caregivers with</w:t>
+        <w:t xml:space="preserve">The ParentText </w:t>
+      </w:r>
+      <w:r>
+        <w:rPr>
+          <w:rtl w:val="0"/>
+        </w:rPr>
+        <w:t xml:space="preserve">chatbot</w:t>
+      </w:r>
+      <w:r>
+        <w:rPr>
+          <w:rtl w:val="0"/>
+        </w:rPr>
+        <w:t xml:space="preserve"> is a 5-day course for parents and caregivers with</w:t>
       </w:r>
       <w:r>
         <w:rPr>
@@ -760,7 +852,7 @@
         <w:rPr>
           <w:rtl w:val="0"/>
         </w:rPr>
-        <w:t xml:space="preserve">We only collect what’s needed for the study and store it securely. Your information, like your consent form and interview recording, will be kept safe on secure servers at the Universities of Oxford, Fort Hare, and Cape Town. Any details that identify you will be kept separate and only authorised staff can access them. All data will be kept for five years after the study, but personal information will be deleted when the study ends. Ethics committees and monitors may check the information. Your information will stay private unless the law says otherwise. After the study, we’ll share the information with other researchers but without your details. You have the right to see, correct, or ask us to delete your personal information. </w:t>
+        <w:t xml:space="preserve">We only collect what’s needed for the study and store it securely. Your information, including the answers you give during the surveys, will be kept safe on secure servers at the Universities of Oxford, Fort Hare, and Cape Town. Any details that identify you will be kept separate and only authorised staff can access them. All data will be kept for five years after the study, but personal information will be deleted when the study ends. Ethics committees and monitors may check the information. Your information will stay private unless the law says otherwise. After the study, we may share the information with other researchers but without your details. You have the right to see, correct, or ask us to delete your personal information. </w:t>
       </w:r>
     </w:p>
     <w:p>
@@ -828,19 +920,7 @@
         <w:rPr>
           <w:rtl w:val="0"/>
         </w:rPr>
-        <w:t xml:space="preserve">The principal investigators of this study are Dr Jamie Lachman (Universities of Oxford and Cape Town, PLH) and </w:t>
-      </w:r>
-      <w:r>
-        <w:rPr>
-          <w:rtl w:val="0"/>
-        </w:rPr>
-        <w:t xml:space="preserve">Dr Hlengiwe Gwebu </w:t>
-      </w:r>
-      <w:r>
-        <w:rPr>
-          <w:rtl w:val="0"/>
-        </w:rPr>
-        <w:t xml:space="preserve">(University of Fort Hare). The team also includes Zamakhanya Makhanya, Dr Shallen Lusinga and Juliet Stromin (University of Cape Town); Dr Peter Burr, Dr Maria Ambrosio, Dr Alice Morrell and Dr Seema Vyas (University of Oxford); Kanyisile Brukwe (CWBSA); Professor G.J. Melendez-Torres (University of Exeter); Laurie Markle and Nguza Yikona (PLH); and Chiara Facciola (IDEMS International).</w:t>
+        <w:t xml:space="preserve">The principal investigators of this study are Dr Jamie Lachman (Universities of Oxford and Cape Town) and Dr Hlengiwe Gwebu (University of Fort Hare), and the Research Manager is Zamakhanya Makhanya (University of Cape Town).</w:t>
       </w:r>
       <w:r>
         <w:rPr>
@@ -1099,13 +1179,7 @@
         <w:rPr>
           <w:rtl w:val="0"/>
         </w:rPr>
-        <w:t xml:space="preserve">If you have any questions or concerns about your rights as a study participant, you can contact the study team </w:t>
-      </w:r>
-      <w:r>
-        <w:rPr>
-          <w:rtl w:val="0"/>
-        </w:rPr>
-        <w:t xml:space="preserve">at </w:t>
+        <w:t xml:space="preserve">If you have any questions or concerns about your rights as a study participant, you can contact the study team at </w:t>
       </w:r>
       <w:hyperlink r:id="rId15">
         <w:r>
@@ -1114,14 +1188,27 @@
             <w:u w:val="single"/>
             <w:rtl w:val="0"/>
           </w:rPr>
-          <w:t xml:space="preserve">sinovuyochat@globalparenting.org</w:t>
+          <w:t xml:space="preserve">ParentText@globalparenting.org</w:t>
         </w:r>
       </w:hyperlink>
       <w:r>
         <w:rPr>
           <w:rtl w:val="0"/>
         </w:rPr>
-        <w:t xml:space="preserve"> or Zamakhanya Makhanya at the University of Cape Town, Centre for Social Science Research at </w:t>
+        <w:t xml:space="preserve"> or </w:t>
+      </w:r>
+      <w:r>
+        <w:rPr>
+          <w:highlight w:val="yellow"/>
+          <w:rtl w:val="0"/>
+        </w:rPr>
+        <w:t xml:space="preserve">[insert South African cellphone number once available]</w:t>
+      </w:r>
+      <w:r>
+        <w:rPr>
+          <w:rtl w:val="0"/>
+        </w:rPr>
+        <w:t xml:space="preserve">. You can also reach the Research Officer, Zamakhanya Makhanya, at the University of Cape Town, Centre for Social Science Research at </w:t>
       </w:r>
       <w:hyperlink r:id="rId16">
         <w:r>
@@ -1138,11 +1225,6 @@
           <w:rtl w:val="0"/>
         </w:rPr>
         <w:t xml:space="preserve">.</w:t>
-      </w:r>
-      <w:r>
-        <w:rPr>
-          <w:rtl w:val="0"/>
-        </w:rPr>
       </w:r>
     </w:p>
     <w:p>
@@ -1558,16 +1640,6 @@
     </w:tbl>
     <w:p>
       <w:pPr>
-        <w:rPr/>
-      </w:pPr>
-      <w:r>
-        <w:rPr>
-          <w:rtl w:val="0"/>
-        </w:rPr>
-      </w:r>
-    </w:p>
-    <w:p>
-      <w:pPr>
         <w:spacing w:after="200" w:line="276" w:lineRule="auto"/>
         <w:jc w:val="both"/>
         <w:rPr>
@@ -1602,6 +1674,23 @@
         </w:rPr>
         <w:t xml:space="preserve">Informed Consent to Take Part in the Study</w:t>
       </w:r>
+      <w:r>
+        <w:rPr>
+          <w:rtl w:val="0"/>
+        </w:rPr>
+      </w:r>
+    </w:p>
+    <w:p>
+      <w:pPr>
+        <w:spacing w:after="200" w:line="276" w:lineRule="auto"/>
+        <w:jc w:val="both"/>
+        <w:rPr/>
+      </w:pPr>
+      <w:r>
+        <w:rPr>
+          <w:rtl w:val="0"/>
+        </w:rPr>
+      </w:r>
     </w:p>
     <w:p>
       <w:pPr>
@@ -1758,257 +1847,17 @@
         <w:rPr>
           <w:b w:val="1"/>
           <w:i w:val="1"/>
+          <w:highlight w:val="yellow"/>
         </w:rPr>
       </w:pPr>
       <w:r>
         <w:rPr>
           <w:b w:val="1"/>
           <w:i w:val="1"/>
-          <w:rtl w:val="0"/>
-        </w:rPr>
-        <w:t xml:space="preserve">If you agree with all the statements above and want to join the study, please add your signature and the date below.</w:t>
-      </w:r>
-    </w:p>
-    <w:p>
-      <w:pPr>
-        <w:spacing w:line="240" w:lineRule="auto"/>
-        <w:rPr/>
-      </w:pPr>
-      <w:r>
-        <w:rPr>
-          <w:rtl w:val="0"/>
-        </w:rPr>
-      </w:r>
-    </w:p>
-    <w:p>
-      <w:pPr>
-        <w:spacing w:line="240" w:lineRule="auto"/>
-        <w:rPr/>
-      </w:pPr>
-      <w:r>
-        <w:rPr>
-          <w:rtl w:val="0"/>
-        </w:rPr>
-      </w:r>
-    </w:p>
-    <w:tbl>
-      <w:tblPr>
-        <w:tblStyle w:val="Table2"/>
-        <w:tblW w:w="9029.0" w:type="dxa"/>
-        <w:jc w:val="left"/>
-        <w:tblBorders>
-          <w:top w:color="ffffff" w:space="0" w:sz="8" w:val="single"/>
-          <w:left w:color="ffffff" w:space="0" w:sz="8" w:val="single"/>
-          <w:bottom w:color="ffffff" w:space="0" w:sz="8" w:val="single"/>
-          <w:right w:color="ffffff" w:space="0" w:sz="8" w:val="single"/>
-          <w:insideH w:color="ffffff" w:space="0" w:sz="8" w:val="single"/>
-          <w:insideV w:color="ffffff" w:space="0" w:sz="8" w:val="single"/>
-        </w:tblBorders>
-        <w:tblLayout w:type="fixed"/>
-        <w:tblLook w:val="0600"/>
-      </w:tblPr>
-      <w:tblGrid>
-        <w:gridCol w:w="3009.6666666666665"/>
-        <w:gridCol w:w="3009.6666666666665"/>
-        <w:gridCol w:w="3009.6666666666665"/>
-        <w:tblGridChange w:id="0">
-          <w:tblGrid>
-            <w:gridCol w:w="3009.6666666666665"/>
-            <w:gridCol w:w="3009.6666666666665"/>
-            <w:gridCol w:w="3009.6666666666665"/>
-          </w:tblGrid>
-        </w:tblGridChange>
-      </w:tblGrid>
-      <w:tr>
-        <w:trPr>
-          <w:cantSplit w:val="0"/>
-          <w:tblHeader w:val="0"/>
-        </w:trPr>
-        <w:tc>
-          <w:tcPr>
-            <w:shd w:fill="auto" w:val="clear"/>
-            <w:tcMar>
-              <w:top w:w="100.0" w:type="dxa"/>
-              <w:left w:w="100.0" w:type="dxa"/>
-              <w:bottom w:w="100.0" w:type="dxa"/>
-              <w:right w:w="100.0" w:type="dxa"/>
-            </w:tcMar>
-            <w:vAlign w:val="top"/>
-          </w:tcPr>
-          <w:p>
-            <w:pPr>
-              <w:spacing w:line="240" w:lineRule="auto"/>
-              <w:rPr/>
-            </w:pPr>
-            <w:r>
-              <w:rPr>
-                <w:rtl w:val="0"/>
-              </w:rPr>
-              <w:t xml:space="preserve">______________________</w:t>
-            </w:r>
-            <w:r>
-              <w:rPr>
-                <w:sz w:val="24"/>
-                <w:szCs w:val="24"/>
-                <w:rtl w:val="0"/>
-              </w:rPr>
-              <w:t xml:space="preserve">       </w:t>
-            </w:r>
-            <w:r>
-              <w:rPr>
-                <w:rtl w:val="0"/>
-              </w:rPr>
-              <w:t xml:space="preserve">      </w:t>
-            </w:r>
-          </w:p>
-        </w:tc>
-        <w:tc>
-          <w:tcPr>
-            <w:shd w:fill="auto" w:val="clear"/>
-            <w:tcMar>
-              <w:top w:w="100.0" w:type="dxa"/>
-              <w:left w:w="100.0" w:type="dxa"/>
-              <w:bottom w:w="100.0" w:type="dxa"/>
-              <w:right w:w="100.0" w:type="dxa"/>
-            </w:tcMar>
-            <w:vAlign w:val="top"/>
-          </w:tcPr>
-          <w:p>
-            <w:pPr>
-              <w:spacing w:line="240" w:lineRule="auto"/>
-              <w:rPr/>
-            </w:pPr>
-            <w:r>
-              <w:rPr>
-                <w:rtl w:val="0"/>
-              </w:rPr>
-              <w:t xml:space="preserve">______________________</w:t>
-            </w:r>
-          </w:p>
-        </w:tc>
-        <w:tc>
-          <w:tcPr>
-            <w:shd w:fill="auto" w:val="clear"/>
-            <w:tcMar>
-              <w:top w:w="100.0" w:type="dxa"/>
-              <w:left w:w="100.0" w:type="dxa"/>
-              <w:bottom w:w="100.0" w:type="dxa"/>
-              <w:right w:w="100.0" w:type="dxa"/>
-            </w:tcMar>
-            <w:vAlign w:val="top"/>
-          </w:tcPr>
-          <w:p>
-            <w:pPr>
-              <w:spacing w:line="240" w:lineRule="auto"/>
-              <w:rPr/>
-            </w:pPr>
-            <w:r>
-              <w:rPr>
-                <w:rtl w:val="0"/>
-              </w:rPr>
-              <w:t xml:space="preserve">______________________</w:t>
-            </w:r>
-          </w:p>
-        </w:tc>
-      </w:tr>
-      <w:tr>
-        <w:trPr>
-          <w:cantSplit w:val="0"/>
-          <w:tblHeader w:val="0"/>
-        </w:trPr>
-        <w:tc>
-          <w:tcPr>
-            <w:shd w:fill="auto" w:val="clear"/>
-            <w:tcMar>
-              <w:top w:w="100.0" w:type="dxa"/>
-              <w:left w:w="100.0" w:type="dxa"/>
-              <w:bottom w:w="100.0" w:type="dxa"/>
-              <w:right w:w="100.0" w:type="dxa"/>
-            </w:tcMar>
-            <w:vAlign w:val="top"/>
-          </w:tcPr>
-          <w:p>
-            <w:pPr>
-              <w:spacing w:line="240" w:lineRule="auto"/>
-              <w:rPr/>
-            </w:pPr>
-            <w:r>
-              <w:rPr>
-                <w:rtl w:val="0"/>
-              </w:rPr>
-              <w:t xml:space="preserve">Name of participant</w:t>
-            </w:r>
-          </w:p>
-        </w:tc>
-        <w:tc>
-          <w:tcPr>
-            <w:shd w:fill="auto" w:val="clear"/>
-            <w:tcMar>
-              <w:top w:w="100.0" w:type="dxa"/>
-              <w:left w:w="100.0" w:type="dxa"/>
-              <w:bottom w:w="100.0" w:type="dxa"/>
-              <w:right w:w="100.0" w:type="dxa"/>
-            </w:tcMar>
-            <w:vAlign w:val="top"/>
-          </w:tcPr>
-          <w:p>
-            <w:pPr>
-              <w:spacing w:line="240" w:lineRule="auto"/>
-              <w:rPr/>
-            </w:pPr>
-            <w:r>
-              <w:rPr>
-                <w:rtl w:val="0"/>
-              </w:rPr>
-              <w:t xml:space="preserve">Date (dd/mm/yyyy)</w:t>
-            </w:r>
-          </w:p>
-        </w:tc>
-        <w:tc>
-          <w:tcPr>
-            <w:shd w:fill="auto" w:val="clear"/>
-            <w:tcMar>
-              <w:top w:w="100.0" w:type="dxa"/>
-              <w:left w:w="100.0" w:type="dxa"/>
-              <w:bottom w:w="100.0" w:type="dxa"/>
-              <w:right w:w="100.0" w:type="dxa"/>
-            </w:tcMar>
-            <w:vAlign w:val="top"/>
-          </w:tcPr>
-          <w:p>
-            <w:pPr>
-              <w:spacing w:line="240" w:lineRule="auto"/>
-              <w:rPr/>
-            </w:pPr>
-            <w:r>
-              <w:rPr>
-                <w:rtl w:val="0"/>
-              </w:rPr>
-              <w:t xml:space="preserve">Signature</w:t>
-            </w:r>
-          </w:p>
-        </w:tc>
-      </w:tr>
-    </w:tbl>
-    <w:p>
-      <w:pPr>
-        <w:spacing w:line="240" w:lineRule="auto"/>
-        <w:rPr/>
-      </w:pPr>
-      <w:r>
-        <w:rPr>
-          <w:rtl w:val="0"/>
-        </w:rPr>
-      </w:r>
-    </w:p>
-    <w:p>
-      <w:pPr>
-        <w:rPr/>
-      </w:pPr>
-      <w:r>
-        <w:rPr>
-          <w:rtl w:val="0"/>
-        </w:rPr>
+          <w:highlight w:val="yellow"/>
+          <w:rtl w:val="0"/>
+        </w:rPr>
+        <w:t xml:space="preserve">If you have read and understand the above document, agree with the messages and give consent to participate in the study, press “Yes” in WhatsApp. Type "EXIT" in WhatsApp if you do not want to participate.</w:t>
       </w:r>
     </w:p>
     <w:p>
@@ -2484,55 +2333,6 @@
         <w:right w:w="115.0" w:type="dxa"/>
       </w:tblCellMar>
     </w:tblPr>
-  </w:style>
-  <w:style w:type="table" w:styleId="Table2">
-    <w:basedOn w:val="TableNormal"/>
-    <w:tblPr>
-      <w:tblStyleRowBandSize w:val="1"/>
-      <w:tblStyleColBandSize w:val="1"/>
-      <w:tblCellMar>
-        <w:top w:w="100.0" w:type="dxa"/>
-        <w:left w:w="100.0" w:type="dxa"/>
-        <w:bottom w:w="100.0" w:type="dxa"/>
-        <w:right w:w="100.0" w:type="dxa"/>
-      </w:tblCellMar>
-    </w:tblPr>
-    <w:tblStylePr w:type="band1Horz">
-      <w:tcPr/>
-    </w:tblStylePr>
-    <w:tblStylePr w:type="band1Vert">
-      <w:tcPr/>
-    </w:tblStylePr>
-    <w:tblStylePr w:type="band2Horz">
-      <w:tcPr/>
-    </w:tblStylePr>
-    <w:tblStylePr w:type="band2Vert">
-      <w:tcPr/>
-    </w:tblStylePr>
-    <w:tblStylePr w:type="firstCol">
-      <w:tcPr/>
-    </w:tblStylePr>
-    <w:tblStylePr w:type="firstRow">
-      <w:tcPr/>
-    </w:tblStylePr>
-    <w:tblStylePr w:type="lastCol">
-      <w:tcPr/>
-    </w:tblStylePr>
-    <w:tblStylePr w:type="lastRow">
-      <w:tcPr/>
-    </w:tblStylePr>
-    <w:tblStylePr w:type="neCell">
-      <w:tcPr/>
-    </w:tblStylePr>
-    <w:tblStylePr w:type="nwCell">
-      <w:tcPr/>
-    </w:tblStylePr>
-    <w:tblStylePr w:type="seCell">
-      <w:tcPr/>
-    </w:tblStylePr>
-    <w:tblStylePr w:type="swCell">
-      <w:tcPr/>
-    </w:tblStylePr>
   </w:style>
 </w:styles>
 </file>

</xml_diff>